<commit_message>
Ajout du modele conceptuel et de l'objet leçon
</commit_message>
<xml_diff>
--- a/conception/Merise.docx
+++ b/conception/Merise.docx
@@ -2449,6 +2449,366 @@
           </w:p>
         </w:tc>
       </w:tr>
+      <w:tr>
+        <w:trPr>
+          <w:trHeight w:val="70"/>
+        </w:trPr>
+        <w:tc>
+          <w:tcPr>
+            <w:tcW w:w="1809" w:type="dxa"/>
+          </w:tcPr>
+          <w:p>
+            <w:pPr>
+              <w:tabs>
+                <w:tab w:val="left" w:pos="1290"/>
+              </w:tabs>
+              <w:rPr>
+                <w:b/>
+              </w:rPr>
+            </w:pPr>
+            <w:r>
+              <w:rPr>
+                <w:b/>
+              </w:rPr>
+              <w:t>Id_lc</w:t>
+            </w:r>
+          </w:p>
+        </w:tc>
+        <w:tc>
+          <w:tcPr>
+            <w:tcW w:w="2932" w:type="dxa"/>
+          </w:tcPr>
+          <w:p>
+            <w:pPr>
+              <w:tabs>
+                <w:tab w:val="left" w:pos="1290"/>
+              </w:tabs>
+              <w:rPr>
+                <w:i/>
+              </w:rPr>
+            </w:pPr>
+            <w:r>
+              <w:rPr>
+                <w:i/>
+              </w:rPr>
+              <w:t>Identifiant leçon</w:t>
+            </w:r>
+          </w:p>
+        </w:tc>
+        <w:tc>
+          <w:tcPr>
+            <w:tcW w:w="1715" w:type="dxa"/>
+          </w:tcPr>
+          <w:p>
+            <w:pPr>
+              <w:tabs>
+                <w:tab w:val="left" w:pos="1290"/>
+              </w:tabs>
+            </w:pPr>
+            <w:r>
+              <w:t>Numérique</w:t>
+            </w:r>
+          </w:p>
+        </w:tc>
+        <w:tc>
+          <w:tcPr>
+            <w:tcW w:w="1129" w:type="dxa"/>
+          </w:tcPr>
+          <w:p>
+            <w:pPr>
+              <w:tabs>
+                <w:tab w:val="left" w:pos="1290"/>
+              </w:tabs>
+              <w:jc w:val="right"/>
+            </w:pPr>
+          </w:p>
+        </w:tc>
+        <w:tc>
+          <w:tcPr>
+            <w:tcW w:w="1703" w:type="dxa"/>
+          </w:tcPr>
+          <w:p>
+            <w:pPr>
+              <w:tabs>
+                <w:tab w:val="left" w:pos="1290"/>
+              </w:tabs>
+            </w:pPr>
+            <w:r>
+              <w:t>Identifiant</w:t>
+            </w:r>
+          </w:p>
+        </w:tc>
+      </w:tr>
+      <w:tr>
+        <w:trPr>
+          <w:trHeight w:val="70"/>
+        </w:trPr>
+        <w:tc>
+          <w:tcPr>
+            <w:tcW w:w="1809" w:type="dxa"/>
+          </w:tcPr>
+          <w:p>
+            <w:pPr>
+              <w:tabs>
+                <w:tab w:val="left" w:pos="1290"/>
+              </w:tabs>
+              <w:rPr>
+                <w:b/>
+              </w:rPr>
+            </w:pPr>
+            <w:r>
+              <w:rPr>
+                <w:b/>
+              </w:rPr>
+              <w:t>Title</w:t>
+            </w:r>
+          </w:p>
+        </w:tc>
+        <w:tc>
+          <w:tcPr>
+            <w:tcW w:w="2932" w:type="dxa"/>
+          </w:tcPr>
+          <w:p>
+            <w:pPr>
+              <w:tabs>
+                <w:tab w:val="left" w:pos="1290"/>
+              </w:tabs>
+              <w:rPr>
+                <w:i/>
+              </w:rPr>
+            </w:pPr>
+            <w:r>
+              <w:rPr>
+                <w:i/>
+              </w:rPr>
+              <w:t xml:space="preserve">Titre de la leçon </w:t>
+            </w:r>
+          </w:p>
+        </w:tc>
+        <w:tc>
+          <w:tcPr>
+            <w:tcW w:w="1715" w:type="dxa"/>
+          </w:tcPr>
+          <w:p>
+            <w:pPr>
+              <w:tabs>
+                <w:tab w:val="left" w:pos="1290"/>
+              </w:tabs>
+            </w:pPr>
+            <w:r>
+              <w:t>Alphabétique</w:t>
+            </w:r>
+          </w:p>
+        </w:tc>
+        <w:tc>
+          <w:tcPr>
+            <w:tcW w:w="1129" w:type="dxa"/>
+          </w:tcPr>
+          <w:p>
+            <w:pPr>
+              <w:tabs>
+                <w:tab w:val="left" w:pos="1290"/>
+              </w:tabs>
+              <w:jc w:val="right"/>
+            </w:pPr>
+            <w:r>
+              <w:t>50</w:t>
+            </w:r>
+          </w:p>
+        </w:tc>
+        <w:tc>
+          <w:tcPr>
+            <w:tcW w:w="1703" w:type="dxa"/>
+          </w:tcPr>
+          <w:p>
+            <w:pPr>
+              <w:tabs>
+                <w:tab w:val="left" w:pos="1290"/>
+              </w:tabs>
+            </w:pPr>
+          </w:p>
+        </w:tc>
+      </w:tr>
+      <w:tr>
+        <w:trPr>
+          <w:trHeight w:val="70"/>
+        </w:trPr>
+        <w:tc>
+          <w:tcPr>
+            <w:tcW w:w="1809" w:type="dxa"/>
+          </w:tcPr>
+          <w:p>
+            <w:pPr>
+              <w:tabs>
+                <w:tab w:val="left" w:pos="1290"/>
+              </w:tabs>
+              <w:rPr>
+                <w:b/>
+              </w:rPr>
+            </w:pPr>
+            <w:r>
+              <w:rPr>
+                <w:b/>
+              </w:rPr>
+              <w:t>VA</w:t>
+            </w:r>
+          </w:p>
+        </w:tc>
+        <w:tc>
+          <w:tcPr>
+            <w:tcW w:w="2932" w:type="dxa"/>
+          </w:tcPr>
+          <w:p>
+            <w:pPr>
+              <w:tabs>
+                <w:tab w:val="left" w:pos="1290"/>
+              </w:tabs>
+              <w:rPr>
+                <w:i/>
+              </w:rPr>
+            </w:pPr>
+            <w:r>
+              <w:rPr>
+                <w:i/>
+              </w:rPr>
+              <w:t>Verset à apprendre</w:t>
+            </w:r>
+          </w:p>
+        </w:tc>
+        <w:tc>
+          <w:tcPr>
+            <w:tcW w:w="1715" w:type="dxa"/>
+          </w:tcPr>
+          <w:p>
+            <w:pPr>
+              <w:tabs>
+                <w:tab w:val="left" w:pos="1290"/>
+              </w:tabs>
+            </w:pPr>
+            <w:r>
+              <w:t>Alphabétique</w:t>
+            </w:r>
+          </w:p>
+        </w:tc>
+        <w:tc>
+          <w:tcPr>
+            <w:tcW w:w="1129" w:type="dxa"/>
+          </w:tcPr>
+          <w:p>
+            <w:pPr>
+              <w:tabs>
+                <w:tab w:val="left" w:pos="1290"/>
+              </w:tabs>
+              <w:jc w:val="right"/>
+            </w:pPr>
+            <w:r>
+              <w:t>50</w:t>
+            </w:r>
+          </w:p>
+        </w:tc>
+        <w:tc>
+          <w:tcPr>
+            <w:tcW w:w="1703" w:type="dxa"/>
+          </w:tcPr>
+          <w:p>
+            <w:pPr>
+              <w:tabs>
+                <w:tab w:val="left" w:pos="1290"/>
+              </w:tabs>
+            </w:pPr>
+          </w:p>
+        </w:tc>
+      </w:tr>
+      <w:tr>
+        <w:trPr>
+          <w:trHeight w:val="70"/>
+        </w:trPr>
+        <w:tc>
+          <w:tcPr>
+            <w:tcW w:w="1809" w:type="dxa"/>
+          </w:tcPr>
+          <w:p>
+            <w:pPr>
+              <w:tabs>
+                <w:tab w:val="left" w:pos="1290"/>
+              </w:tabs>
+              <w:rPr>
+                <w:b/>
+              </w:rPr>
+            </w:pPr>
+            <w:r>
+              <w:rPr>
+                <w:b/>
+              </w:rPr>
+              <w:t>Sum</w:t>
+            </w:r>
+          </w:p>
+        </w:tc>
+        <w:tc>
+          <w:tcPr>
+            <w:tcW w:w="2932" w:type="dxa"/>
+          </w:tcPr>
+          <w:p>
+            <w:pPr>
+              <w:tabs>
+                <w:tab w:val="left" w:pos="1290"/>
+              </w:tabs>
+              <w:rPr>
+                <w:i/>
+              </w:rPr>
+            </w:pPr>
+            <w:r>
+              <w:rPr>
+                <w:i/>
+              </w:rPr>
+              <w:t>Résumé de la leçon</w:t>
+            </w:r>
+          </w:p>
+        </w:tc>
+        <w:tc>
+          <w:tcPr>
+            <w:tcW w:w="1715" w:type="dxa"/>
+          </w:tcPr>
+          <w:p>
+            <w:pPr>
+              <w:tabs>
+                <w:tab w:val="left" w:pos="1290"/>
+              </w:tabs>
+            </w:pPr>
+            <w:r>
+              <w:t>Alphabétique</w:t>
+            </w:r>
+          </w:p>
+        </w:tc>
+        <w:tc>
+          <w:tcPr>
+            <w:tcW w:w="1129" w:type="dxa"/>
+          </w:tcPr>
+          <w:p>
+            <w:pPr>
+              <w:tabs>
+                <w:tab w:val="left" w:pos="1290"/>
+              </w:tabs>
+              <w:jc w:val="right"/>
+            </w:pPr>
+            <w:r>
+              <w:t>25O</w:t>
+            </w:r>
+          </w:p>
+        </w:tc>
+        <w:tc>
+          <w:tcPr>
+            <w:tcW w:w="1703" w:type="dxa"/>
+          </w:tcPr>
+          <w:p>
+            <w:pPr>
+              <w:tabs>
+                <w:tab w:val="left" w:pos="1290"/>
+              </w:tabs>
+            </w:pPr>
+          </w:p>
+        </w:tc>
+      </w:tr>
     </w:tbl>
     <w:p>
       <w:pPr>
@@ -2568,7 +2928,6 @@
           <w:noProof/>
           <w:lang w:eastAsia="fr-FR"/>
         </w:rPr>
-        <w:lastRenderedPageBreak/>
         <w:pict>
           <v:shape id="_x0000_s1027" type="#_x0000_t202" style="position:absolute;margin-left:-1.85pt;margin-top:4.15pt;width:484.5pt;height:61.5pt;z-index:251659264">
             <v:textbox>
@@ -2620,7 +2979,7 @@
         </w:rPr>
         <w:pict>
           <v:shape id="_x0000_s1029" type="#_x0000_t202" style="position:absolute;margin-left:366.4pt;margin-top:21.55pt;width:122.25pt;height:91.5pt;z-index:251661312" stroked="f">
-            <v:textbox>
+            <v:textbox style="mso-next-textbox:#_x0000_s1029">
               <w:txbxContent>
                 <w:tbl>
                   <w:tblPr>
@@ -3256,6 +3615,103 @@
           <v:shape id="_x0000_s1030" type="#_x0000_t202" style="position:absolute;margin-left:0;margin-top:21.3pt;width:113.65pt;height:84.4pt;z-index:251663360;mso-position-horizontal-relative:text;mso-position-vertical-relative:text" stroked="f">
             <v:textbox style="mso-next-textbox:#_x0000_s1030">
               <w:txbxContent>
+                <w:tbl>
+                  <w:tblPr>
+                    <w:tblStyle w:val="Grilledutableau"/>
+                    <w:tblW w:w="0" w:type="auto"/>
+                    <w:tblLook w:val="04A0"/>
+                  </w:tblPr>
+                  <w:tblGrid>
+                    <w:gridCol w:w="1951"/>
+                  </w:tblGrid>
+                  <w:tr>
+                    <w:tc>
+                      <w:tcPr>
+                        <w:tcW w:w="1951" w:type="dxa"/>
+                        <w:shd w:val="clear" w:color="auto" w:fill="D9D9D9" w:themeFill="background1" w:themeFillShade="D9"/>
+                      </w:tcPr>
+                      <w:p>
+                        <w:pPr>
+                          <w:jc w:val="center"/>
+                          <w:rPr>
+                            <w:b/>
+                          </w:rPr>
+                        </w:pPr>
+                        <w:r>
+                          <w:rPr>
+                            <w:b/>
+                          </w:rPr>
+                          <w:t>Lecon</w:t>
+                        </w:r>
+                      </w:p>
+                    </w:tc>
+                  </w:tr>
+                  <w:tr>
+                    <w:trPr>
+                      <w:trHeight w:val="547"/>
+                    </w:trPr>
+                    <w:tc>
+                      <w:tcPr>
+                        <w:tcW w:w="1951" w:type="dxa"/>
+                      </w:tcPr>
+                      <w:p>
+                        <w:pPr>
+                          <w:tabs>
+                            <w:tab w:val="left" w:pos="1290"/>
+                          </w:tabs>
+                          <w:rPr>
+                            <w:b/>
+                            <w:u w:val="single"/>
+                          </w:rPr>
+                        </w:pPr>
+                        <w:r>
+                          <w:rPr>
+                            <w:b/>
+                            <w:u w:val="single"/>
+                          </w:rPr>
+                          <w:t>Id_</w:t>
+                        </w:r>
+                        <w:r>
+                          <w:rPr>
+                            <w:b/>
+                            <w:u w:val="single"/>
+                          </w:rPr>
+                          <w:t>lc</w:t>
+                        </w:r>
+                      </w:p>
+                      <w:p>
+                        <w:pPr>
+                          <w:tabs>
+                            <w:tab w:val="left" w:pos="1290"/>
+                          </w:tabs>
+                        </w:pPr>
+                        <w:r>
+                          <w:t>Title</w:t>
+                        </w:r>
+                      </w:p>
+                      <w:p>
+                        <w:pPr>
+                          <w:tabs>
+                            <w:tab w:val="left" w:pos="1290"/>
+                          </w:tabs>
+                        </w:pPr>
+                        <w:r>
+                          <w:t>VA</w:t>
+                        </w:r>
+                      </w:p>
+                      <w:p>
+                        <w:pPr>
+                          <w:tabs>
+                            <w:tab w:val="left" w:pos="1290"/>
+                          </w:tabs>
+                        </w:pPr>
+                        <w:r>
+                          <w:t>Sum</w:t>
+                        </w:r>
+                      </w:p>
+                    </w:tc>
+                  </w:tr>
+                </w:tbl>
                 <w:p/>
               </w:txbxContent>
             </v:textbox>
@@ -3299,11 +3755,23 @@
       <w:pPr>
         <w:tabs>
           <w:tab w:val="left" w:pos="1770"/>
+          <w:tab w:val="left" w:pos="3360"/>
         </w:tabs>
       </w:pPr>
       <w:r>
         <w:tab/>
       </w:r>
+      <w:r>
+        <w:tab/>
+      </w:r>
+    </w:p>
+    <w:p>
+      <w:pPr>
+        <w:tabs>
+          <w:tab w:val="left" w:pos="1770"/>
+          <w:tab w:val="left" w:pos="3360"/>
+        </w:tabs>
+      </w:pPr>
     </w:p>
     <w:p>
       <w:pPr>
@@ -3396,6 +3864,545 @@
           </v:shape>
         </w:pict>
       </w:r>
+    </w:p>
+    <w:p/>
+    <w:p/>
+    <w:p/>
+    <w:p>
+      <w:pPr>
+        <w:tabs>
+          <w:tab w:val="left" w:pos="1245"/>
+        </w:tabs>
+        <w:spacing w:after="0"/>
+        <w:jc w:val="center"/>
+        <w:rPr>
+          <w:sz w:val="36"/>
+        </w:rPr>
+      </w:pPr>
+      <w:r>
+        <w:rPr>
+          <w:sz w:val="36"/>
+        </w:rPr>
+        <w:t xml:space="preserve">Un user </w:t>
+      </w:r>
+      <w:r>
+        <w:rPr>
+          <w:b/>
+          <w:i/>
+          <w:sz w:val="36"/>
+        </w:rPr>
+        <w:t>organise</w:t>
+      </w:r>
+      <w:r>
+        <w:rPr>
+          <w:sz w:val="36"/>
+        </w:rPr>
+        <w:t xml:space="preserve"> un </w:t>
+      </w:r>
+      <w:r>
+        <w:rPr>
+          <w:sz w:val="36"/>
+        </w:rPr>
+        <w:t>évent</w:t>
+      </w:r>
+    </w:p>
+    <w:p>
+      <w:pPr>
+        <w:tabs>
+          <w:tab w:val="left" w:pos="1245"/>
+        </w:tabs>
+        <w:spacing w:after="0"/>
+        <w:jc w:val="center"/>
+        <w:rPr>
+          <w:sz w:val="36"/>
+        </w:rPr>
+      </w:pPr>
+      <w:r>
+        <w:rPr>
+          <w:sz w:val="36"/>
+        </w:rPr>
+        <w:t xml:space="preserve">Un user </w:t>
+      </w:r>
+      <w:r>
+        <w:rPr>
+          <w:b/>
+          <w:i/>
+          <w:sz w:val="36"/>
+        </w:rPr>
+        <w:t>particip</w:t>
+      </w:r>
+      <w:r>
+        <w:rPr>
+          <w:b/>
+          <w:i/>
+          <w:sz w:val="36"/>
+        </w:rPr>
+        <w:t>e</w:t>
+      </w:r>
+      <w:r>
+        <w:rPr>
+          <w:b/>
+          <w:sz w:val="36"/>
+        </w:rPr>
+        <w:t xml:space="preserve"> </w:t>
+      </w:r>
+      <w:r>
+        <w:rPr>
+          <w:sz w:val="36"/>
+        </w:rPr>
+        <w:t xml:space="preserve">à un </w:t>
+      </w:r>
+      <w:r>
+        <w:rPr>
+          <w:sz w:val="36"/>
+        </w:rPr>
+        <w:t>évent</w:t>
+      </w:r>
+    </w:p>
+    <w:p>
+      <w:pPr>
+        <w:tabs>
+          <w:tab w:val="left" w:pos="1245"/>
+        </w:tabs>
+        <w:spacing w:after="0"/>
+        <w:jc w:val="center"/>
+        <w:rPr>
+          <w:sz w:val="36"/>
+        </w:rPr>
+      </w:pPr>
+      <w:r>
+        <w:rPr>
+          <w:sz w:val="36"/>
+        </w:rPr>
+        <w:t xml:space="preserve">Un user </w:t>
+      </w:r>
+      <w:r>
+        <w:rPr>
+          <w:b/>
+          <w:i/>
+          <w:sz w:val="36"/>
+        </w:rPr>
+        <w:t>appartient</w:t>
+      </w:r>
+      <w:r>
+        <w:rPr>
+          <w:b/>
+          <w:sz w:val="36"/>
+        </w:rPr>
+        <w:t xml:space="preserve"> </w:t>
+      </w:r>
+      <w:r>
+        <w:rPr>
+          <w:sz w:val="36"/>
+        </w:rPr>
+        <w:t>à un  Group</w:t>
+      </w:r>
+    </w:p>
+    <w:p>
+      <w:pPr>
+        <w:tabs>
+          <w:tab w:val="left" w:pos="1245"/>
+        </w:tabs>
+        <w:spacing w:after="0"/>
+        <w:jc w:val="center"/>
+        <w:rPr>
+          <w:sz w:val="36"/>
+        </w:rPr>
+      </w:pPr>
+      <w:r>
+        <w:rPr>
+          <w:sz w:val="36"/>
+        </w:rPr>
+        <w:t xml:space="preserve">Un user </w:t>
+      </w:r>
+      <w:r>
+        <w:rPr>
+          <w:b/>
+          <w:i/>
+          <w:sz w:val="36"/>
+        </w:rPr>
+        <w:t>dirige</w:t>
+      </w:r>
+      <w:r>
+        <w:rPr>
+          <w:b/>
+          <w:sz w:val="36"/>
+        </w:rPr>
+        <w:t xml:space="preserve"> </w:t>
+      </w:r>
+      <w:r>
+        <w:rPr>
+          <w:sz w:val="36"/>
+        </w:rPr>
+        <w:t>un Group</w:t>
+      </w:r>
+    </w:p>
+    <w:p>
+      <w:pPr>
+        <w:tabs>
+          <w:tab w:val="left" w:pos="1245"/>
+        </w:tabs>
+        <w:spacing w:after="0"/>
+        <w:jc w:val="center"/>
+        <w:rPr>
+          <w:sz w:val="36"/>
+        </w:rPr>
+      </w:pPr>
+      <w:r>
+        <w:rPr>
+          <w:sz w:val="36"/>
+        </w:rPr>
+        <w:t xml:space="preserve">Un user </w:t>
+      </w:r>
+      <w:r>
+        <w:rPr>
+          <w:b/>
+          <w:i/>
+          <w:sz w:val="36"/>
+        </w:rPr>
+        <w:t>publie</w:t>
+      </w:r>
+      <w:r>
+        <w:rPr>
+          <w:sz w:val="36"/>
+        </w:rPr>
+        <w:t xml:space="preserve"> une </w:t>
+      </w:r>
+      <w:r>
+        <w:rPr>
+          <w:sz w:val="36"/>
+        </w:rPr>
+        <w:t>Annoucement</w:t>
+      </w:r>
+    </w:p>
+    <w:p>
+      <w:pPr>
+        <w:tabs>
+          <w:tab w:val="left" w:pos="1245"/>
+        </w:tabs>
+        <w:spacing w:after="0"/>
+        <w:jc w:val="center"/>
+        <w:rPr>
+          <w:sz w:val="36"/>
+        </w:rPr>
+      </w:pPr>
+      <w:r>
+        <w:rPr>
+          <w:sz w:val="36"/>
+        </w:rPr>
+        <w:t xml:space="preserve">Un user </w:t>
+      </w:r>
+      <w:r>
+        <w:rPr>
+          <w:b/>
+          <w:i/>
+          <w:sz w:val="36"/>
+        </w:rPr>
+        <w:t>est affecté</w:t>
+      </w:r>
+      <w:r>
+        <w:rPr>
+          <w:b/>
+          <w:sz w:val="36"/>
+        </w:rPr>
+        <w:t xml:space="preserve"> </w:t>
+      </w:r>
+      <w:r>
+        <w:rPr>
+          <w:sz w:val="36"/>
+        </w:rPr>
+        <w:t>à une classe</w:t>
+      </w:r>
+      <w:r>
+        <w:rPr>
+          <w:sz w:val="36"/>
+        </w:rPr>
+        <w:tab/>
+      </w:r>
+    </w:p>
+    <w:p>
+      <w:pPr>
+        <w:tabs>
+          <w:tab w:val="left" w:pos="1245"/>
+        </w:tabs>
+        <w:spacing w:after="0"/>
+        <w:jc w:val="center"/>
+        <w:rPr>
+          <w:b/>
+          <w:sz w:val="36"/>
+        </w:rPr>
+      </w:pPr>
+      <w:r>
+        <w:rPr>
+          <w:sz w:val="36"/>
+        </w:rPr>
+        <w:t xml:space="preserve">Un user </w:t>
+      </w:r>
+      <w:r>
+        <w:rPr>
+          <w:b/>
+          <w:i/>
+          <w:sz w:val="36"/>
+        </w:rPr>
+        <w:t>crée</w:t>
+      </w:r>
+      <w:r>
+        <w:rPr>
+          <w:b/>
+          <w:sz w:val="36"/>
+        </w:rPr>
+        <w:t xml:space="preserve"> </w:t>
+      </w:r>
+      <w:r>
+        <w:rPr>
+          <w:sz w:val="36"/>
+        </w:rPr>
+        <w:t>un Calendar</w:t>
+      </w:r>
+      <w:r>
+        <w:rPr>
+          <w:b/>
+          <w:sz w:val="36"/>
+        </w:rPr>
+        <w:t xml:space="preserve"> </w:t>
+      </w:r>
+    </w:p>
+    <w:p>
+      <w:pPr>
+        <w:tabs>
+          <w:tab w:val="left" w:pos="1245"/>
+        </w:tabs>
+        <w:spacing w:after="0"/>
+        <w:jc w:val="center"/>
+        <w:rPr>
+          <w:sz w:val="36"/>
+        </w:rPr>
+      </w:pPr>
+      <w:r>
+        <w:rPr>
+          <w:sz w:val="36"/>
+        </w:rPr>
+        <w:t xml:space="preserve">Une </w:t>
+      </w:r>
+      <w:r>
+        <w:rPr>
+          <w:sz w:val="36"/>
+        </w:rPr>
+        <w:t>Annoucement</w:t>
+      </w:r>
+      <w:r>
+        <w:rPr>
+          <w:sz w:val="36"/>
+        </w:rPr>
+        <w:t xml:space="preserve"> </w:t>
+      </w:r>
+      <w:r>
+        <w:rPr>
+          <w:b/>
+          <w:i/>
+          <w:sz w:val="36"/>
+        </w:rPr>
+        <w:t>concerne</w:t>
+      </w:r>
+      <w:r>
+        <w:rPr>
+          <w:b/>
+          <w:sz w:val="36"/>
+        </w:rPr>
+        <w:t xml:space="preserve"> </w:t>
+      </w:r>
+      <w:r>
+        <w:rPr>
+          <w:sz w:val="36"/>
+        </w:rPr>
+        <w:t xml:space="preserve">un </w:t>
+      </w:r>
+      <w:r>
+        <w:rPr>
+          <w:sz w:val="36"/>
+        </w:rPr>
+        <w:t>évent</w:t>
+      </w:r>
+    </w:p>
+    <w:p>
+      <w:pPr>
+        <w:tabs>
+          <w:tab w:val="left" w:pos="1245"/>
+        </w:tabs>
+        <w:spacing w:after="0"/>
+        <w:jc w:val="center"/>
+        <w:rPr>
+          <w:sz w:val="36"/>
+        </w:rPr>
+      </w:pPr>
+      <w:r>
+        <w:rPr>
+          <w:sz w:val="36"/>
+        </w:rPr>
+        <w:t xml:space="preserve">Un </w:t>
+      </w:r>
+      <w:r>
+        <w:rPr>
+          <w:sz w:val="36"/>
+        </w:rPr>
+        <w:t>évent</w:t>
+      </w:r>
+      <w:r>
+        <w:rPr>
+          <w:sz w:val="36"/>
+        </w:rPr>
+        <w:t xml:space="preserve"> </w:t>
+      </w:r>
+      <w:r>
+        <w:rPr>
+          <w:b/>
+          <w:i/>
+          <w:sz w:val="36"/>
+        </w:rPr>
+        <w:t>est planifié</w:t>
+      </w:r>
+      <w:r>
+        <w:rPr>
+          <w:b/>
+          <w:sz w:val="36"/>
+        </w:rPr>
+        <w:t xml:space="preserve"> </w:t>
+      </w:r>
+      <w:r>
+        <w:rPr>
+          <w:sz w:val="36"/>
+        </w:rPr>
+        <w:t xml:space="preserve">dans un </w:t>
+      </w:r>
+      <w:r>
+        <w:rPr>
+          <w:sz w:val="36"/>
+        </w:rPr>
+        <w:t>Calendar</w:t>
+      </w:r>
+    </w:p>
+    <w:p>
+      <w:pPr>
+        <w:tabs>
+          <w:tab w:val="left" w:pos="1245"/>
+        </w:tabs>
+        <w:spacing w:after="0"/>
+        <w:jc w:val="center"/>
+        <w:rPr>
+          <w:sz w:val="36"/>
+        </w:rPr>
+      </w:pPr>
+      <w:r>
+        <w:rPr>
+          <w:sz w:val="36"/>
+        </w:rPr>
+        <w:t xml:space="preserve">Un group </w:t>
+      </w:r>
+      <w:r>
+        <w:rPr>
+          <w:b/>
+          <w:i/>
+          <w:sz w:val="36"/>
+        </w:rPr>
+        <w:t>assiste</w:t>
+      </w:r>
+      <w:r>
+        <w:rPr>
+          <w:sz w:val="36"/>
+        </w:rPr>
+        <w:t xml:space="preserve"> à un </w:t>
+      </w:r>
+      <w:r>
+        <w:rPr>
+          <w:sz w:val="36"/>
+        </w:rPr>
+        <w:t>évent</w:t>
+      </w:r>
+    </w:p>
+    <w:p>
+      <w:pPr>
+        <w:tabs>
+          <w:tab w:val="left" w:pos="1245"/>
+        </w:tabs>
+        <w:spacing w:after="0"/>
+        <w:jc w:val="center"/>
+        <w:rPr>
+          <w:sz w:val="36"/>
+        </w:rPr>
+      </w:pPr>
+      <w:r>
+        <w:rPr>
+          <w:sz w:val="36"/>
+        </w:rPr>
+        <w:t xml:space="preserve">Une leçon est </w:t>
+      </w:r>
+      <w:r>
+        <w:rPr>
+          <w:b/>
+          <w:sz w:val="36"/>
+        </w:rPr>
+        <w:t>préparé</w:t>
+      </w:r>
+      <w:r>
+        <w:rPr>
+          <w:sz w:val="36"/>
+        </w:rPr>
+        <w:t xml:space="preserve"> par un User</w:t>
+      </w:r>
+    </w:p>
+    <w:p>
+      <w:pPr>
+        <w:tabs>
+          <w:tab w:val="left" w:pos="1245"/>
+        </w:tabs>
+        <w:spacing w:after="0"/>
+        <w:jc w:val="center"/>
+        <w:rPr>
+          <w:sz w:val="36"/>
+        </w:rPr>
+      </w:pPr>
+      <w:r>
+        <w:rPr>
+          <w:sz w:val="36"/>
+        </w:rPr>
+        <w:t xml:space="preserve">Une leçon est </w:t>
+      </w:r>
+      <w:r>
+        <w:rPr>
+          <w:b/>
+          <w:sz w:val="36"/>
+        </w:rPr>
+        <w:t>dispensé</w:t>
+      </w:r>
+      <w:r>
+        <w:rPr>
+          <w:sz w:val="36"/>
+        </w:rPr>
+        <w:t>e dans une classe</w:t>
+      </w:r>
+    </w:p>
+    <w:p>
+      <w:pPr>
+        <w:tabs>
+          <w:tab w:val="left" w:pos="1245"/>
+        </w:tabs>
+        <w:spacing w:after="0"/>
+        <w:rPr>
+          <w:sz w:val="36"/>
+        </w:rPr>
+      </w:pPr>
+    </w:p>
+    <w:p>
+      <w:pPr>
+        <w:tabs>
+          <w:tab w:val="left" w:pos="1245"/>
+        </w:tabs>
+        <w:spacing w:after="0"/>
+        <w:jc w:val="center"/>
+        <w:rPr>
+          <w:sz w:val="40"/>
+        </w:rPr>
+      </w:pPr>
     </w:p>
     <w:sectPr>
       <w:pgSz w:w="11906" w:h="16838"/>
@@ -3912,7 +4919,7 @@
 </file>
 
 <file path=customXml/itemProps1.xml><?xml version="1.0" encoding="utf-8"?>
-<ds:datastoreItem xmlns:ds="http://schemas.openxmlformats.org/officeDocument/2006/customXml" ds:itemID="{0A911155-6496-40E1-84D4-5D818B707F4A}">
+<ds:datastoreItem xmlns:ds="http://schemas.openxmlformats.org/officeDocument/2006/customXml" ds:itemID="{AC5E6CEA-6335-4D44-B9C8-2406186264CA}">
   <ds:schemaRefs>
     <ds:schemaRef ds:uri="http://schemas.openxmlformats.org/officeDocument/2006/bibliography"/>
   </ds:schemaRefs>

</xml_diff>